<commit_message>
TODO: moved to postgres fix all DB type errors
</commit_message>
<xml_diff>
--- a/Ridesharing/README.docx
+++ b/Ridesharing/README.docx
@@ -32,14 +32,7 @@
           <w:rFonts w:ascii="Menlo Regular" w:hAnsi="Menlo Regular" w:cs="Menlo Regular"/>
           <w:color w:val="000000"/>
         </w:rPr>
-        <w:t>/Users/ankitai516</w:t>
-      </w:r>
-      <w:r>
-        <w:rPr>
-          <w:rFonts w:ascii="Menlo Regular" w:hAnsi="Menlo Regular" w:cs="Menlo Regular"/>
-          <w:color w:val="000000"/>
-        </w:rPr>
-        <w:t>/</w:t>
+        <w:t>/Users/ankitai516/</w:t>
       </w:r>
       <w:proofErr w:type="spellStart"/>
       <w:r>
@@ -268,6 +261,9 @@
           <w:numId w:val="1"/>
         </w:numPr>
       </w:pPr>
+      <w:r>
+        <w:t>Run carpool.py</w:t>
+      </w:r>
       <w:bookmarkStart w:id="0" w:name="_GoBack"/>
       <w:bookmarkEnd w:id="0"/>
     </w:p>

</xml_diff>